<commit_message>
March 11 b .docx
</commit_message>
<xml_diff>
--- a/March 11.docx
+++ b/March 11.docx
@@ -41,19 +41,397 @@
     <w:p/>
     <w:p>
       <w:r>
+        <w:t>[</w:t>
+      </w:r>
+      <w:r>
+        <w:t xml:space="preserve">0:00, </w:t>
+      </w:r>
+      <w:r>
+        <w:t>Templates GTMP files]</w:t>
+      </w:r>
+      <w:r>
+        <w:t xml:space="preserve"> </w:t>
+      </w:r>
+      <w:r>
         <w:t xml:space="preserve">Loading from templates from $PTD/doc directory. </w:t>
       </w:r>
-    </w:p>
-    <w:p>
+      <w:r>
+        <w:t>If the GTML tab shows “Error in loading then it failed to detect the ‘</w:t>
+      </w:r>
+      <w:proofErr w:type="spellStart"/>
+      <w:r>
+        <w:t>gtml</w:t>
+      </w:r>
+      <w:proofErr w:type="spellEnd"/>
+      <w:r>
+        <w:t>’ in Jar files, working directory, or Classpath.” You can copy the template in $PTD/doc directory.</w:t>
+      </w:r>
+    </w:p>
+    <w:p>
+      <w:r>
+        <w:t xml:space="preserve">[0:53, </w:t>
+      </w:r>
+      <w:r>
+        <w:t>Templates GTMP files</w:t>
+      </w:r>
+      <w:r>
+        <w:t>] The ‘install-doc’ is my personal installed doc directory before release packaging. The $PTD/doc is the final distribution in GitHub.</w:t>
+      </w:r>
+    </w:p>
+    <w:p>
+      <w:r>
+        <w:t xml:space="preserve">[1:33,  </w:t>
+      </w:r>
+      <w:r>
+        <w:t>Templates GTMP files</w:t>
+      </w:r>
+      <w:r>
+        <w:t>]</w:t>
+      </w:r>
+      <w:r>
+        <w:t>Security concerns</w:t>
+      </w:r>
+      <w:r>
+        <w:t xml:space="preserve">. There will be multiple Office App: Book Rendering as </w:t>
+      </w:r>
+      <w:r>
+        <w:rPr>
+          <w:b/>
+          <w:bCs/>
+        </w:rPr>
+        <w:t>Booklet Processing</w:t>
+      </w:r>
+      <w:r>
+        <w:t xml:space="preserve">, </w:t>
+      </w:r>
+      <w:r>
+        <w:rPr>
+          <w:b/>
+          <w:bCs/>
+        </w:rPr>
+        <w:t>Cube Calculator</w:t>
+      </w:r>
+      <w:r>
+        <w:rPr>
+          <w:b/>
+          <w:bCs/>
+        </w:rPr>
+        <w:t xml:space="preserve">, Cube Prompt, and Cube Control, Cube </w:t>
+      </w:r>
+      <w:proofErr w:type="spellStart"/>
+      <w:r>
+        <w:rPr>
+          <w:b/>
+          <w:bCs/>
+        </w:rPr>
+        <w:t>Calender</w:t>
+      </w:r>
+      <w:proofErr w:type="spellEnd"/>
+      <w:r>
+        <w:rPr>
+          <w:b/>
+          <w:bCs/>
+        </w:rPr>
+        <w:t xml:space="preserve"> </w:t>
+      </w:r>
+      <w:proofErr w:type="gramStart"/>
+      <w:r>
+        <w:t>The</w:t>
+      </w:r>
+      <w:proofErr w:type="gramEnd"/>
+      <w:r>
+        <w:t xml:space="preserve"> </w:t>
+      </w:r>
+      <w:r>
+        <w:rPr>
+          <w:b/>
+          <w:bCs/>
+        </w:rPr>
+        <w:t>Office App</w:t>
+      </w:r>
+      <w:r>
+        <w:rPr>
+          <w:b/>
+          <w:bCs/>
+        </w:rPr>
+        <w:t xml:space="preserve"> </w:t>
+      </w:r>
+      <w:r>
+        <w:t xml:space="preserve">will packaged using KAR with MANIFEST. </w:t>
+      </w:r>
+    </w:p>
+    <w:p>
+      <w:proofErr w:type="gramStart"/>
+      <w:r>
+        <w:t xml:space="preserve">The </w:t>
+      </w:r>
+      <w:r>
+        <w:rPr>
+          <w:b/>
+          <w:bCs/>
+        </w:rPr>
+        <w:t>Cube</w:t>
+      </w:r>
+      <w:proofErr w:type="gramEnd"/>
+      <w:r>
+        <w:rPr>
+          <w:b/>
+          <w:bCs/>
+        </w:rPr>
+        <w:t xml:space="preserve"> Features</w:t>
+      </w:r>
+      <w:r>
+        <w:rPr>
+          <w:b/>
+          <w:bCs/>
+        </w:rPr>
+        <w:t xml:space="preserve"> </w:t>
+      </w:r>
+      <w:r>
+        <w:t xml:space="preserve">uses a concept of </w:t>
+      </w:r>
+      <w:r>
+        <w:rPr>
+          <w:b/>
+          <w:bCs/>
+        </w:rPr>
+        <w:t>Entry</w:t>
+      </w:r>
+      <w:r>
+        <w:t xml:space="preserve"> per document. An </w:t>
+      </w:r>
+      <w:r>
+        <w:rPr>
+          <w:b/>
+          <w:bCs/>
+        </w:rPr>
+        <w:t>Entry</w:t>
+      </w:r>
+      <w:r>
+        <w:t xml:space="preserve"> could be a </w:t>
+      </w:r>
+      <w:r>
+        <w:rPr>
+          <w:b/>
+          <w:bCs/>
+        </w:rPr>
+        <w:t>Page</w:t>
+      </w:r>
+      <w:r>
+        <w:t xml:space="preserve"> for Booklet, A Cell in spreadsheet, a </w:t>
+      </w:r>
+      <w:r>
+        <w:rPr>
+          <w:b/>
+          <w:bCs/>
+        </w:rPr>
+        <w:t>Day Time Entry</w:t>
+      </w:r>
+      <w:r>
+        <w:t xml:space="preserve"> for </w:t>
+      </w:r>
+      <w:r>
+        <w:rPr>
+          <w:b/>
+          <w:bCs/>
+        </w:rPr>
+        <w:t>Cube Calendar</w:t>
+      </w:r>
+      <w:r>
+        <w:t xml:space="preserve">. </w:t>
+      </w:r>
+    </w:p>
+    <w:p/>
+    <w:p>
+      <w:proofErr w:type="gramStart"/>
+      <w:r>
+        <w:t xml:space="preserve">An </w:t>
+      </w:r>
+      <w:r>
+        <w:rPr>
+          <w:b/>
+          <w:bCs/>
+        </w:rPr>
+        <w:t>Entry</w:t>
+      </w:r>
+      <w:proofErr w:type="gramEnd"/>
+      <w:r>
+        <w:t xml:space="preserve"> could also be a value for a public or private key. The manifest in KAR controls the algorithm for </w:t>
+      </w:r>
+      <w:r>
+        <w:rPr>
+          <w:b/>
+          <w:bCs/>
+        </w:rPr>
+        <w:t>Cube Control</w:t>
+      </w:r>
+      <w:r>
+        <w:t xml:space="preserve">. It </w:t>
+      </w:r>
+      <w:proofErr w:type="gramStart"/>
+      <w:r>
+        <w:t>is be</w:t>
+      </w:r>
+      <w:proofErr w:type="gramEnd"/>
+      <w:r>
+        <w:t xml:space="preserve"> as simple as </w:t>
+      </w:r>
+      <w:proofErr w:type="gramStart"/>
+      <w:r>
+        <w:t xml:space="preserve">a </w:t>
+      </w:r>
+      <w:r>
+        <w:rPr>
+          <w:b/>
+          <w:bCs/>
+        </w:rPr>
+        <w:t>Linear</w:t>
+      </w:r>
+      <w:proofErr w:type="gramEnd"/>
+      <w:r>
+        <w:rPr>
+          <w:b/>
+          <w:bCs/>
+        </w:rPr>
+        <w:t xml:space="preserve"> Listing</w:t>
+      </w:r>
+      <w:r>
+        <w:t>. For example, put a private key in Entry Date for Calendar for user’s birthday and Cube/</w:t>
+      </w:r>
+      <w:proofErr w:type="spellStart"/>
+      <w:r>
+        <w:t>Calendar</w:t>
+      </w:r>
+      <w:proofErr w:type="gramStart"/>
+      <w:r>
+        <w:t>;Cube</w:t>
+      </w:r>
+      <w:proofErr w:type="spellEnd"/>
+      <w:r>
+        <w:t>/</w:t>
+      </w:r>
+      <w:proofErr w:type="gramEnd"/>
+      <w:r>
+        <w:t xml:space="preserve">Calculator/$WORKSHEET/cell 3 for a </w:t>
+      </w:r>
+      <w:r>
+        <w:rPr>
+          <w:b/>
+          <w:bCs/>
+        </w:rPr>
+        <w:t>Private Key Entry</w:t>
+      </w:r>
+      <w:r>
+        <w:t xml:space="preserve">. </w:t>
+      </w:r>
+      <w:r>
+        <w:rPr>
+          <w:b/>
+          <w:bCs/>
+        </w:rPr>
+        <w:t>Linear Listing</w:t>
+      </w:r>
+      <w:r>
+        <w:rPr>
+          <w:b/>
+          <w:bCs/>
+        </w:rPr>
+        <w:t xml:space="preserve"> </w:t>
+      </w:r>
+      <w:r>
+        <w:t xml:space="preserve">could be sufficient because the </w:t>
+      </w:r>
+      <w:r>
+        <w:rPr>
+          <w:b/>
+          <w:bCs/>
+        </w:rPr>
+        <w:t>Trans-Mediated Realm</w:t>
+      </w:r>
+      <w:r>
+        <w:t xml:space="preserve"> uses https to transfer the Office into the </w:t>
+      </w:r>
+      <w:r>
+        <w:rPr>
+          <w:b/>
+          <w:bCs/>
+        </w:rPr>
+        <w:t>Local Realm</w:t>
+      </w:r>
+      <w:r>
+        <w:t xml:space="preserve"> using </w:t>
+      </w:r>
+      <w:r>
+        <w:rPr>
+          <w:b/>
+          <w:bCs/>
+        </w:rPr>
+        <w:t>Seafloor</w:t>
+      </w:r>
+      <w:r>
+        <w:t xml:space="preserve"> and then to </w:t>
+      </w:r>
+      <w:r>
+        <w:rPr>
+          <w:b/>
+          <w:bCs/>
+        </w:rPr>
+        <w:t>Inter-Mediated Realm</w:t>
+      </w:r>
+      <w:r>
+        <w:rPr>
+          <w:b/>
+          <w:bCs/>
+        </w:rPr>
+        <w:t xml:space="preserve"> </w:t>
+      </w:r>
+      <w:r>
+        <w:t xml:space="preserve">using </w:t>
+      </w:r>
+      <w:r>
+        <w:rPr>
+          <w:b/>
+          <w:bCs/>
+        </w:rPr>
+        <w:t>Skyline</w:t>
+      </w:r>
+      <w:r>
+        <w:t>.</w:t>
+      </w:r>
+    </w:p>
+    <w:p/>
+    <w:p>
+      <w:pPr>
+        <w:pStyle w:val="ListParagraph"/>
+        <w:numPr>
+          <w:ilvl w:val="0"/>
+          <w:numId w:val="1"/>
+        </w:numPr>
+      </w:pPr>
       <w:hyperlink r:id="rId8" w:history="1">
         <w:r>
           <w:rPr>
             <w:rStyle w:val="Hyperlink"/>
           </w:rPr>
-          <w:t>Loading GTML template files</w:t>
+          <w:t xml:space="preserve">Template </w:t>
+        </w:r>
+        <w:proofErr w:type="spellStart"/>
+        <w:r>
+          <w:rPr>
+            <w:rStyle w:val="Hyperlink"/>
+          </w:rPr>
+          <w:t>gtml</w:t>
+        </w:r>
+        <w:proofErr w:type="spellEnd"/>
+        <w:r>
+          <w:rPr>
+            <w:rStyle w:val="Hyperlink"/>
+          </w:rPr>
+          <w:t xml:space="preserve"> files</w:t>
         </w:r>
       </w:hyperlink>
     </w:p>
+    <w:p/>
     <w:p/>
     <w:p>
       <w:pPr>
@@ -193,7 +571,7 @@
   <w:abstractNum w:abstractNumId="0" w15:restartNumberingAfterBreak="0">
     <w:nsid w:val="10245A4E"/>
     <w:multiLevelType w:val="hybridMultilevel"/>
-    <w:tmpl w:val="702E0E54"/>
+    <w:tmpl w:val="9A9A97D6"/>
     <w:lvl w:ilvl="0" w:tplc="04090001">
       <w:start w:val="1"/>
       <w:numFmt w:val="bullet"/>
@@ -1293,6 +1671,18 @@
     <w:uiPriority w:val="99"/>
     <w:rsid w:val="00CF1D81"/>
   </w:style>
+  <w:style w:type="character" w:styleId="FollowedHyperlink">
+    <w:name w:val="FollowedHyperlink"/>
+    <w:basedOn w:val="DefaultParagraphFont"/>
+    <w:uiPriority w:val="99"/>
+    <w:semiHidden/>
+    <w:unhideWhenUsed/>
+    <w:rsid w:val="00650EEB"/>
+    <w:rPr>
+      <w:color w:val="96607D" w:themeColor="followedHyperlink"/>
+      <w:u w:val="single"/>
+    </w:rPr>
+  </w:style>
 </w:styles>
 </file>
 

</xml_diff>